<commit_message>
Task 3 Completed WITH tests
</commit_message>
<xml_diff>
--- a/reqs/Coffee Maker Acceptance Tests.docx
+++ b/reqs/Coffee Maker Acceptance Tests.docx
@@ -37,10 +37,10 @@
         <w:tblLook w:val="04A0" w:firstRow="1" w:lastRow="0" w:firstColumn="1" w:lastColumn="0" w:noHBand="0" w:noVBand="1"/>
       </w:tblPr>
       <w:tblGrid>
-        <w:gridCol w:w="1696"/>
-        <w:gridCol w:w="3860"/>
-        <w:gridCol w:w="3639"/>
-        <w:gridCol w:w="3690"/>
+        <w:gridCol w:w="1689"/>
+        <w:gridCol w:w="3976"/>
+        <w:gridCol w:w="3585"/>
+        <w:gridCol w:w="3635"/>
       </w:tblGrid>
       <w:tr>
         <w:trPr>
@@ -290,7 +290,23 @@
                 <w:szCs w:val="20"/>
               </w:rPr>
               <w:br/>
-              <w:t>Price: 50</w:t>
+              <w:t xml:space="preserve">Price: </w:t>
+            </w:r>
+            <w:r>
+              <w:rPr>
+                <w:rFonts w:ascii="Times New Roman" w:eastAsia="Times New Roman" w:hAnsi="Times New Roman" w:cs="Times New Roman"/>
+                <w:sz w:val="20"/>
+                <w:szCs w:val="20"/>
+              </w:rPr>
+              <w:t>1</w:t>
+            </w:r>
+            <w:r>
+              <w:rPr>
+                <w:rFonts w:ascii="Times New Roman" w:eastAsia="Times New Roman" w:hAnsi="Times New Roman" w:cs="Times New Roman"/>
+                <w:sz w:val="20"/>
+                <w:szCs w:val="20"/>
+              </w:rPr>
+              <w:t>0</w:t>
             </w:r>
             <w:r>
               <w:rPr>
@@ -844,8 +860,1515 @@
               </w:rPr>
               <w:t>Coffee successfully added</w:t>
             </w:r>
+          </w:p>
+        </w:tc>
+      </w:tr>
+      <w:tr>
+        <w:trPr>
+          <w:tblCellSpacing w:w="0" w:type="dxa"/>
+        </w:trPr>
+        <w:tc>
+          <w:tcPr>
+            <w:tcW w:w="0" w:type="auto"/>
+            <w:tcBorders>
+              <w:top w:val="outset" w:sz="6" w:space="0" w:color="auto"/>
+              <w:left w:val="outset" w:sz="6" w:space="0" w:color="auto"/>
+              <w:bottom w:val="outset" w:sz="6" w:space="0" w:color="auto"/>
+              <w:right w:val="outset" w:sz="6" w:space="0" w:color="auto"/>
+            </w:tcBorders>
+            <w:vAlign w:val="center"/>
+          </w:tcPr>
+          <w:p>
+            <w:pPr>
+              <w:spacing w:after="0" w:line="240" w:lineRule="auto"/>
+              <w:rPr>
+                <w:rFonts w:ascii="Times New Roman" w:eastAsia="Times New Roman" w:hAnsi="Times New Roman" w:cs="Times New Roman"/>
+                <w:sz w:val="20"/>
+                <w:szCs w:val="20"/>
+              </w:rPr>
+            </w:pPr>
+            <w:r>
+              <w:rPr>
+                <w:rFonts w:ascii="Times New Roman" w:eastAsia="Times New Roman" w:hAnsi="Times New Roman" w:cs="Times New Roman"/>
+                <w:sz w:val="20"/>
+                <w:szCs w:val="20"/>
+              </w:rPr>
+              <w:t>addInventory1</w:t>
+            </w:r>
+          </w:p>
+        </w:tc>
+        <w:tc>
+          <w:tcPr>
+            <w:tcW w:w="0" w:type="auto"/>
+            <w:tcBorders>
+              <w:top w:val="outset" w:sz="6" w:space="0" w:color="auto"/>
+              <w:left w:val="outset" w:sz="6" w:space="0" w:color="auto"/>
+              <w:bottom w:val="outset" w:sz="6" w:space="0" w:color="auto"/>
+              <w:right w:val="outset" w:sz="6" w:space="0" w:color="auto"/>
+            </w:tcBorders>
+            <w:vAlign w:val="center"/>
+          </w:tcPr>
+          <w:p>
+            <w:pPr>
+              <w:spacing w:before="100" w:beforeAutospacing="1" w:after="100" w:afterAutospacing="1" w:line="240" w:lineRule="auto"/>
+              <w:rPr>
+                <w:rFonts w:ascii="Times New Roman" w:eastAsia="Times New Roman" w:hAnsi="Times New Roman" w:cs="Times New Roman"/>
+                <w:sz w:val="20"/>
+                <w:szCs w:val="20"/>
+              </w:rPr>
+            </w:pPr>
+            <w:r>
+              <w:rPr>
+                <w:rFonts w:ascii="Times New Roman" w:eastAsia="Times New Roman" w:hAnsi="Times New Roman" w:cs="Times New Roman"/>
+                <w:sz w:val="20"/>
+                <w:szCs w:val="20"/>
+              </w:rPr>
+              <w:t xml:space="preserve">Precondition: </w:t>
+            </w:r>
+            <w:r>
+              <w:rPr>
+                <w:rFonts w:ascii="Times New Roman" w:eastAsia="Times New Roman" w:hAnsi="Times New Roman" w:cs="Times New Roman"/>
+                <w:sz w:val="20"/>
+                <w:szCs w:val="20"/>
+              </w:rPr>
+              <w:t xml:space="preserve">Run </w:t>
+            </w:r>
+            <w:proofErr w:type="spellStart"/>
+            <w:r>
+              <w:rPr>
+                <w:rFonts w:ascii="Times New Roman" w:eastAsia="Times New Roman" w:hAnsi="Times New Roman" w:cs="Times New Roman"/>
+                <w:sz w:val="20"/>
+                <w:szCs w:val="20"/>
+              </w:rPr>
+              <w:t>CoffeeMaker</w:t>
+            </w:r>
+            <w:proofErr w:type="spellEnd"/>
+            <w:r>
+              <w:rPr>
+                <w:rFonts w:ascii="Times New Roman" w:eastAsia="Times New Roman" w:hAnsi="Times New Roman" w:cs="Times New Roman"/>
+                <w:sz w:val="20"/>
+                <w:szCs w:val="20"/>
+              </w:rPr>
+              <w:t> </w:t>
+            </w:r>
+            <w:r>
+              <w:rPr>
+                <w:rFonts w:ascii="Times New Roman" w:eastAsia="Times New Roman" w:hAnsi="Times New Roman" w:cs="Times New Roman"/>
+                <w:sz w:val="20"/>
+                <w:szCs w:val="20"/>
+              </w:rPr>
+              <w:br/>
+              <w:t xml:space="preserve">Enter: Menu option </w:t>
+            </w:r>
+            <w:r>
+              <w:rPr>
+                <w:rFonts w:ascii="Times New Roman" w:eastAsia="Times New Roman" w:hAnsi="Times New Roman" w:cs="Times New Roman"/>
+                <w:sz w:val="20"/>
+                <w:szCs w:val="20"/>
+              </w:rPr>
+              <w:t>4</w:t>
+            </w:r>
+            <w:r>
+              <w:rPr>
+                <w:rFonts w:ascii="Times New Roman" w:eastAsia="Times New Roman" w:hAnsi="Times New Roman" w:cs="Times New Roman"/>
+                <w:sz w:val="20"/>
+                <w:szCs w:val="20"/>
+              </w:rPr>
+              <w:t>, "</w:t>
+            </w:r>
+            <w:r>
+              <w:rPr>
+                <w:rFonts w:ascii="Times New Roman" w:eastAsia="Times New Roman" w:hAnsi="Times New Roman" w:cs="Times New Roman"/>
+                <w:sz w:val="20"/>
+                <w:szCs w:val="20"/>
+              </w:rPr>
+              <w:t>Add</w:t>
+            </w:r>
+            <w:r>
+              <w:rPr>
+                <w:rFonts w:ascii="Times New Roman" w:eastAsia="Times New Roman" w:hAnsi="Times New Roman" w:cs="Times New Roman"/>
+                <w:sz w:val="20"/>
+                <w:szCs w:val="20"/>
+              </w:rPr>
+              <w:t xml:space="preserve"> </w:t>
+            </w:r>
+            <w:r>
+              <w:rPr>
+                <w:rFonts w:ascii="Times New Roman" w:eastAsia="Times New Roman" w:hAnsi="Times New Roman" w:cs="Times New Roman"/>
+                <w:sz w:val="20"/>
+                <w:szCs w:val="20"/>
+              </w:rPr>
+              <w:t>Inventory</w:t>
+            </w:r>
+            <w:r>
+              <w:rPr>
+                <w:rFonts w:ascii="Times New Roman" w:eastAsia="Times New Roman" w:hAnsi="Times New Roman" w:cs="Times New Roman"/>
+                <w:sz w:val="20"/>
+                <w:szCs w:val="20"/>
+              </w:rPr>
+              <w:t>"</w:t>
+            </w:r>
+            <w:r>
+              <w:rPr>
+                <w:rFonts w:ascii="Times New Roman" w:eastAsia="Times New Roman" w:hAnsi="Times New Roman" w:cs="Times New Roman"/>
+                <w:sz w:val="20"/>
+                <w:szCs w:val="20"/>
+              </w:rPr>
+              <w:br/>
+              <w:t xml:space="preserve">Coffee: </w:t>
+            </w:r>
+            <w:r>
+              <w:rPr>
+                <w:rFonts w:ascii="Times New Roman" w:eastAsia="Times New Roman" w:hAnsi="Times New Roman" w:cs="Times New Roman"/>
+                <w:sz w:val="20"/>
+                <w:szCs w:val="20"/>
+              </w:rPr>
+              <w:t>5</w:t>
+            </w:r>
+            <w:r>
+              <w:rPr>
+                <w:rFonts w:ascii="Times New Roman" w:eastAsia="Times New Roman" w:hAnsi="Times New Roman" w:cs="Times New Roman"/>
+                <w:sz w:val="20"/>
+                <w:szCs w:val="20"/>
+              </w:rPr>
+              <w:br/>
+              <w:t xml:space="preserve">Milk: </w:t>
+            </w:r>
+            <w:r>
+              <w:rPr>
+                <w:rFonts w:ascii="Times New Roman" w:eastAsia="Times New Roman" w:hAnsi="Times New Roman" w:cs="Times New Roman"/>
+                <w:sz w:val="20"/>
+                <w:szCs w:val="20"/>
+              </w:rPr>
+              <w:t>5</w:t>
+            </w:r>
+            <w:r>
+              <w:rPr>
+                <w:rFonts w:ascii="Times New Roman" w:eastAsia="Times New Roman" w:hAnsi="Times New Roman" w:cs="Times New Roman"/>
+                <w:sz w:val="20"/>
+                <w:szCs w:val="20"/>
+              </w:rPr>
+              <w:br/>
+              <w:t xml:space="preserve">Sugar: </w:t>
+            </w:r>
+            <w:r>
+              <w:rPr>
+                <w:rFonts w:ascii="Times New Roman" w:eastAsia="Times New Roman" w:hAnsi="Times New Roman" w:cs="Times New Roman"/>
+                <w:sz w:val="20"/>
+                <w:szCs w:val="20"/>
+              </w:rPr>
+              <w:t>5</w:t>
+            </w:r>
+            <w:r>
+              <w:rPr>
+                <w:rFonts w:ascii="Times New Roman" w:eastAsia="Times New Roman" w:hAnsi="Times New Roman" w:cs="Times New Roman"/>
+                <w:sz w:val="20"/>
+                <w:szCs w:val="20"/>
+              </w:rPr>
+              <w:br/>
+              <w:t xml:space="preserve">Chocolate: </w:t>
+            </w:r>
+            <w:r>
+              <w:rPr>
+                <w:rFonts w:ascii="Times New Roman" w:eastAsia="Times New Roman" w:hAnsi="Times New Roman" w:cs="Times New Roman"/>
+                <w:sz w:val="20"/>
+                <w:szCs w:val="20"/>
+              </w:rPr>
+              <w:t>5</w:t>
+            </w:r>
+            <w:r>
+              <w:rPr>
+                <w:rFonts w:ascii="Times New Roman" w:eastAsia="Times New Roman" w:hAnsi="Times New Roman" w:cs="Times New Roman"/>
+                <w:sz w:val="20"/>
+                <w:szCs w:val="20"/>
+              </w:rPr>
+              <w:t> </w:t>
+            </w:r>
+            <w:r>
+              <w:rPr>
+                <w:rFonts w:ascii="Times New Roman" w:eastAsia="Times New Roman" w:hAnsi="Times New Roman" w:cs="Times New Roman"/>
+                <w:sz w:val="20"/>
+                <w:szCs w:val="20"/>
+              </w:rPr>
+              <w:br/>
+              <w:t>Return to main menu.</w:t>
+            </w:r>
+            <w:r>
+              <w:rPr>
+                <w:rFonts w:ascii="Times New Roman" w:eastAsia="Times New Roman" w:hAnsi="Times New Roman" w:cs="Times New Roman"/>
+                <w:sz w:val="20"/>
+                <w:szCs w:val="20"/>
+              </w:rPr>
+              <w:t> </w:t>
+            </w:r>
+          </w:p>
+        </w:tc>
+        <w:tc>
+          <w:tcPr>
+            <w:tcW w:w="3639" w:type="dxa"/>
+            <w:tcBorders>
+              <w:top w:val="outset" w:sz="6" w:space="0" w:color="auto"/>
+              <w:left w:val="outset" w:sz="6" w:space="0" w:color="auto"/>
+              <w:bottom w:val="outset" w:sz="6" w:space="0" w:color="auto"/>
+              <w:right w:val="outset" w:sz="6" w:space="0" w:color="auto"/>
+            </w:tcBorders>
+            <w:vAlign w:val="center"/>
+          </w:tcPr>
+          <w:p>
+            <w:pPr>
+              <w:spacing w:after="0" w:line="240" w:lineRule="auto"/>
+              <w:rPr>
+                <w:rFonts w:ascii="Times New Roman" w:eastAsia="Times New Roman" w:hAnsi="Times New Roman" w:cs="Times New Roman"/>
+                <w:sz w:val="20"/>
+                <w:szCs w:val="20"/>
+              </w:rPr>
+            </w:pPr>
+            <w:r>
+              <w:rPr>
+                <w:rFonts w:ascii="Times New Roman" w:eastAsia="Times New Roman" w:hAnsi="Times New Roman" w:cs="Times New Roman"/>
+                <w:sz w:val="20"/>
+                <w:szCs w:val="20"/>
+              </w:rPr>
+              <w:t>Inventory Successfully added</w:t>
+            </w:r>
+          </w:p>
+        </w:tc>
+        <w:tc>
+          <w:tcPr>
+            <w:tcW w:w="3690" w:type="dxa"/>
+            <w:tcBorders>
+              <w:top w:val="outset" w:sz="6" w:space="0" w:color="auto"/>
+              <w:left w:val="outset" w:sz="6" w:space="0" w:color="auto"/>
+              <w:bottom w:val="outset" w:sz="6" w:space="0" w:color="auto"/>
+              <w:right w:val="outset" w:sz="6" w:space="0" w:color="auto"/>
+            </w:tcBorders>
+            <w:vAlign w:val="center"/>
+          </w:tcPr>
+          <w:p>
+            <w:pPr>
+              <w:spacing w:after="0" w:line="240" w:lineRule="auto"/>
+              <w:rPr>
+                <w:rFonts w:ascii="Times New Roman" w:eastAsia="Times New Roman" w:hAnsi="Times New Roman" w:cs="Times New Roman"/>
+                <w:sz w:val="18"/>
+                <w:szCs w:val="18"/>
+              </w:rPr>
+            </w:pPr>
+            <w:r>
+              <w:rPr>
+                <w:rFonts w:ascii="Times New Roman" w:eastAsia="Times New Roman" w:hAnsi="Times New Roman" w:cs="Times New Roman"/>
+                <w:sz w:val="18"/>
+                <w:szCs w:val="18"/>
+              </w:rPr>
+              <w:t xml:space="preserve">Initially had issues </w:t>
+            </w:r>
+            <w:r>
+              <w:rPr>
+                <w:rFonts w:ascii="Times New Roman" w:eastAsia="Times New Roman" w:hAnsi="Times New Roman" w:cs="Times New Roman"/>
+                <w:sz w:val="18"/>
+                <w:szCs w:val="18"/>
+              </w:rPr>
+              <w:t xml:space="preserve">adding the inventory, because </w:t>
+            </w:r>
+            <w:proofErr w:type="spellStart"/>
+            <w:r>
+              <w:rPr>
+                <w:rFonts w:ascii="Times New Roman" w:eastAsia="Times New Roman" w:hAnsi="Times New Roman" w:cs="Times New Roman"/>
+                <w:sz w:val="18"/>
+                <w:szCs w:val="18"/>
+              </w:rPr>
+              <w:t>atmSugar</w:t>
+            </w:r>
+            <w:proofErr w:type="spellEnd"/>
+            <w:r>
+              <w:rPr>
+                <w:rFonts w:ascii="Times New Roman" w:eastAsia="Times New Roman" w:hAnsi="Times New Roman" w:cs="Times New Roman"/>
+                <w:sz w:val="18"/>
+                <w:szCs w:val="18"/>
+              </w:rPr>
+              <w:t xml:space="preserve"> was canceling the addition whenever a positive amount was added.</w:t>
+            </w:r>
+            <w:r>
+              <w:rPr>
+                <w:rFonts w:ascii="Times New Roman" w:eastAsia="Times New Roman" w:hAnsi="Times New Roman" w:cs="Times New Roman"/>
+                <w:sz w:val="18"/>
+                <w:szCs w:val="18"/>
+              </w:rPr>
+              <w:br/>
+            </w:r>
+            <w:r>
+              <w:rPr>
+                <w:rFonts w:ascii="Times New Roman" w:eastAsia="Times New Roman" w:hAnsi="Times New Roman" w:cs="Times New Roman"/>
+                <w:sz w:val="18"/>
+                <w:szCs w:val="18"/>
+              </w:rPr>
+              <w:br/>
+              <w:t>Changed (&gt; 0) to (&lt; 0)</w:t>
+            </w:r>
+          </w:p>
+          <w:p>
+            <w:pPr>
+              <w:spacing w:after="0" w:line="240" w:lineRule="auto"/>
+              <w:rPr>
+                <w:rFonts w:ascii="Times New Roman" w:eastAsia="Times New Roman" w:hAnsi="Times New Roman" w:cs="Times New Roman"/>
+                <w:sz w:val="18"/>
+                <w:szCs w:val="18"/>
+              </w:rPr>
+            </w:pPr>
+            <w:r>
+              <w:rPr>
+                <w:rFonts w:ascii="Times New Roman" w:eastAsia="Times New Roman" w:hAnsi="Times New Roman" w:cs="Times New Roman"/>
+                <w:sz w:val="18"/>
+                <w:szCs w:val="18"/>
+              </w:rPr>
+              <w:t>Inventory Successfully Added</w:t>
+            </w:r>
+          </w:p>
+        </w:tc>
+      </w:tr>
+      <w:tr>
+        <w:trPr>
+          <w:tblCellSpacing w:w="0" w:type="dxa"/>
+        </w:trPr>
+        <w:tc>
+          <w:tcPr>
+            <w:tcW w:w="0" w:type="auto"/>
+            <w:tcBorders>
+              <w:top w:val="outset" w:sz="6" w:space="0" w:color="auto"/>
+              <w:left w:val="outset" w:sz="6" w:space="0" w:color="auto"/>
+              <w:bottom w:val="outset" w:sz="6" w:space="0" w:color="auto"/>
+              <w:right w:val="outset" w:sz="6" w:space="0" w:color="auto"/>
+            </w:tcBorders>
+            <w:vAlign w:val="center"/>
+          </w:tcPr>
+          <w:p>
+            <w:pPr>
+              <w:spacing w:after="0" w:line="240" w:lineRule="auto"/>
+              <w:rPr>
+                <w:rFonts w:ascii="Times New Roman" w:eastAsia="Times New Roman" w:hAnsi="Times New Roman" w:cs="Times New Roman"/>
+                <w:sz w:val="20"/>
+                <w:szCs w:val="20"/>
+              </w:rPr>
+            </w:pPr>
+            <w:r>
+              <w:rPr>
+                <w:rFonts w:ascii="Times New Roman" w:eastAsia="Times New Roman" w:hAnsi="Times New Roman" w:cs="Times New Roman"/>
+                <w:sz w:val="20"/>
+                <w:szCs w:val="20"/>
+              </w:rPr>
+              <w:t>checkInventory1</w:t>
+            </w:r>
+          </w:p>
+        </w:tc>
+        <w:tc>
+          <w:tcPr>
+            <w:tcW w:w="0" w:type="auto"/>
+            <w:tcBorders>
+              <w:top w:val="outset" w:sz="6" w:space="0" w:color="auto"/>
+              <w:left w:val="outset" w:sz="6" w:space="0" w:color="auto"/>
+              <w:bottom w:val="outset" w:sz="6" w:space="0" w:color="auto"/>
+              <w:right w:val="outset" w:sz="6" w:space="0" w:color="auto"/>
+            </w:tcBorders>
+            <w:vAlign w:val="center"/>
+          </w:tcPr>
+          <w:p>
+            <w:pPr>
+              <w:spacing w:before="100" w:beforeAutospacing="1" w:after="100" w:afterAutospacing="1" w:line="240" w:lineRule="auto"/>
+              <w:rPr>
+                <w:rFonts w:ascii="Times New Roman" w:eastAsia="Times New Roman" w:hAnsi="Times New Roman" w:cs="Times New Roman"/>
+                <w:sz w:val="20"/>
+                <w:szCs w:val="20"/>
+              </w:rPr>
+            </w:pPr>
+            <w:r>
+              <w:rPr>
+                <w:rFonts w:ascii="Times New Roman" w:eastAsia="Times New Roman" w:hAnsi="Times New Roman" w:cs="Times New Roman"/>
+                <w:sz w:val="20"/>
+                <w:szCs w:val="20"/>
+              </w:rPr>
+              <w:t xml:space="preserve">Precondition: </w:t>
+            </w:r>
+            <w:r>
+              <w:rPr>
+                <w:rFonts w:ascii="Times New Roman" w:eastAsia="Times New Roman" w:hAnsi="Times New Roman" w:cs="Times New Roman"/>
+                <w:sz w:val="20"/>
+                <w:szCs w:val="20"/>
+              </w:rPr>
+              <w:t xml:space="preserve">Run </w:t>
+            </w:r>
+            <w:proofErr w:type="spellStart"/>
+            <w:r>
+              <w:rPr>
+                <w:rFonts w:ascii="Times New Roman" w:eastAsia="Times New Roman" w:hAnsi="Times New Roman" w:cs="Times New Roman"/>
+                <w:sz w:val="20"/>
+                <w:szCs w:val="20"/>
+              </w:rPr>
+              <w:t>CoffeeMaker</w:t>
+            </w:r>
+            <w:proofErr w:type="spellEnd"/>
+            <w:r>
+              <w:rPr>
+                <w:rFonts w:ascii="Times New Roman" w:eastAsia="Times New Roman" w:hAnsi="Times New Roman" w:cs="Times New Roman"/>
+                <w:sz w:val="20"/>
+                <w:szCs w:val="20"/>
+              </w:rPr>
+              <w:t> </w:t>
+            </w:r>
+            <w:r>
+              <w:rPr>
+                <w:rFonts w:ascii="Times New Roman" w:eastAsia="Times New Roman" w:hAnsi="Times New Roman" w:cs="Times New Roman"/>
+                <w:sz w:val="20"/>
+                <w:szCs w:val="20"/>
+              </w:rPr>
+              <w:br/>
+              <w:t xml:space="preserve">Enter: Menu option </w:t>
+            </w:r>
+            <w:r>
+              <w:rPr>
+                <w:rFonts w:ascii="Times New Roman" w:eastAsia="Times New Roman" w:hAnsi="Times New Roman" w:cs="Times New Roman"/>
+                <w:sz w:val="20"/>
+                <w:szCs w:val="20"/>
+              </w:rPr>
+              <w:t>5</w:t>
+            </w:r>
+            <w:r>
+              <w:rPr>
+                <w:rFonts w:ascii="Times New Roman" w:eastAsia="Times New Roman" w:hAnsi="Times New Roman" w:cs="Times New Roman"/>
+                <w:sz w:val="20"/>
+                <w:szCs w:val="20"/>
+              </w:rPr>
+              <w:t>, "</w:t>
+            </w:r>
+            <w:r>
+              <w:rPr>
+                <w:rFonts w:ascii="Times New Roman" w:eastAsia="Times New Roman" w:hAnsi="Times New Roman" w:cs="Times New Roman"/>
+                <w:sz w:val="20"/>
+                <w:szCs w:val="20"/>
+              </w:rPr>
+              <w:t>Check</w:t>
+            </w:r>
+            <w:r>
+              <w:rPr>
+                <w:rFonts w:ascii="Times New Roman" w:eastAsia="Times New Roman" w:hAnsi="Times New Roman" w:cs="Times New Roman"/>
+                <w:sz w:val="20"/>
+                <w:szCs w:val="20"/>
+              </w:rPr>
+              <w:t xml:space="preserve"> </w:t>
+            </w:r>
+            <w:r>
+              <w:rPr>
+                <w:rFonts w:ascii="Times New Roman" w:eastAsia="Times New Roman" w:hAnsi="Times New Roman" w:cs="Times New Roman"/>
+                <w:sz w:val="20"/>
+                <w:szCs w:val="20"/>
+              </w:rPr>
+              <w:t>Inventory</w:t>
+            </w:r>
+            <w:r>
+              <w:rPr>
+                <w:rFonts w:ascii="Times New Roman" w:eastAsia="Times New Roman" w:hAnsi="Times New Roman" w:cs="Times New Roman"/>
+                <w:sz w:val="20"/>
+                <w:szCs w:val="20"/>
+              </w:rPr>
+              <w:t>"</w:t>
+            </w:r>
+            <w:r>
+              <w:rPr>
+                <w:rFonts w:ascii="Times New Roman" w:eastAsia="Times New Roman" w:hAnsi="Times New Roman" w:cs="Times New Roman"/>
+                <w:sz w:val="20"/>
+                <w:szCs w:val="20"/>
+              </w:rPr>
+              <w:t xml:space="preserve"> </w:t>
+            </w:r>
+            <w:r>
+              <w:rPr>
+                <w:rFonts w:ascii="Times New Roman" w:eastAsia="Times New Roman" w:hAnsi="Times New Roman" w:cs="Times New Roman"/>
+                <w:sz w:val="20"/>
+                <w:szCs w:val="20"/>
+              </w:rPr>
+              <w:br/>
+            </w:r>
+            <w:r>
+              <w:rPr>
+                <w:rFonts w:ascii="Times New Roman" w:eastAsia="Times New Roman" w:hAnsi="Times New Roman" w:cs="Times New Roman"/>
+                <w:sz w:val="20"/>
+                <w:szCs w:val="20"/>
+              </w:rPr>
+              <w:t>Return to main menu.</w:t>
+            </w:r>
+            <w:r>
+              <w:rPr>
+                <w:rFonts w:ascii="Times New Roman" w:eastAsia="Times New Roman" w:hAnsi="Times New Roman" w:cs="Times New Roman"/>
+                <w:sz w:val="20"/>
+                <w:szCs w:val="20"/>
+              </w:rPr>
+              <w:t> </w:t>
+            </w:r>
+          </w:p>
+        </w:tc>
+        <w:tc>
+          <w:tcPr>
+            <w:tcW w:w="3639" w:type="dxa"/>
+            <w:tcBorders>
+              <w:top w:val="outset" w:sz="6" w:space="0" w:color="auto"/>
+              <w:left w:val="outset" w:sz="6" w:space="0" w:color="auto"/>
+              <w:bottom w:val="outset" w:sz="6" w:space="0" w:color="auto"/>
+              <w:right w:val="outset" w:sz="6" w:space="0" w:color="auto"/>
+            </w:tcBorders>
+            <w:vAlign w:val="center"/>
+          </w:tcPr>
+          <w:p>
+            <w:pPr>
+              <w:spacing w:after="0" w:line="240" w:lineRule="auto"/>
+              <w:rPr>
+                <w:rFonts w:ascii="Times New Roman" w:eastAsia="Times New Roman" w:hAnsi="Times New Roman" w:cs="Times New Roman"/>
+                <w:sz w:val="20"/>
+                <w:szCs w:val="20"/>
+              </w:rPr>
+            </w:pPr>
+            <w:r>
+              <w:rPr>
+                <w:rFonts w:ascii="Times New Roman" w:eastAsia="Times New Roman" w:hAnsi="Times New Roman" w:cs="Times New Roman"/>
+                <w:sz w:val="20"/>
+                <w:szCs w:val="20"/>
+              </w:rPr>
+              <w:t>Coffee Maker returns 15 for all things on the inventory</w:t>
+            </w:r>
+          </w:p>
+        </w:tc>
+        <w:tc>
+          <w:tcPr>
+            <w:tcW w:w="3690" w:type="dxa"/>
+            <w:tcBorders>
+              <w:top w:val="outset" w:sz="6" w:space="0" w:color="auto"/>
+              <w:left w:val="outset" w:sz="6" w:space="0" w:color="auto"/>
+              <w:bottom w:val="outset" w:sz="6" w:space="0" w:color="auto"/>
+              <w:right w:val="outset" w:sz="6" w:space="0" w:color="auto"/>
+            </w:tcBorders>
+            <w:vAlign w:val="center"/>
+          </w:tcPr>
+          <w:p>
+            <w:pPr>
+              <w:spacing w:after="0" w:line="240" w:lineRule="auto"/>
+              <w:rPr>
+                <w:rFonts w:ascii="Times New Roman" w:eastAsia="Times New Roman" w:hAnsi="Times New Roman" w:cs="Times New Roman"/>
+                <w:sz w:val="18"/>
+                <w:szCs w:val="18"/>
+              </w:rPr>
+            </w:pPr>
+            <w:proofErr w:type="spellStart"/>
+            <w:r>
+              <w:rPr>
+                <w:rFonts w:ascii="Times New Roman" w:eastAsia="Times New Roman" w:hAnsi="Times New Roman" w:cs="Times New Roman"/>
+                <w:sz w:val="18"/>
+                <w:szCs w:val="18"/>
+              </w:rPr>
+              <w:t>CoffeeMaker</w:t>
+            </w:r>
+            <w:proofErr w:type="spellEnd"/>
+            <w:r>
+              <w:rPr>
+                <w:rFonts w:ascii="Times New Roman" w:eastAsia="Times New Roman" w:hAnsi="Times New Roman" w:cs="Times New Roman"/>
+                <w:sz w:val="18"/>
+                <w:szCs w:val="18"/>
+              </w:rPr>
+              <w:t xml:space="preserve"> returned 15 for all things present</w:t>
+            </w:r>
+          </w:p>
+        </w:tc>
+      </w:tr>
+      <w:tr>
+        <w:trPr>
+          <w:tblCellSpacing w:w="0" w:type="dxa"/>
+        </w:trPr>
+        <w:tc>
+          <w:tcPr>
+            <w:tcW w:w="0" w:type="auto"/>
+            <w:tcBorders>
+              <w:top w:val="outset" w:sz="6" w:space="0" w:color="auto"/>
+              <w:left w:val="outset" w:sz="6" w:space="0" w:color="auto"/>
+              <w:bottom w:val="outset" w:sz="6" w:space="0" w:color="auto"/>
+              <w:right w:val="outset" w:sz="6" w:space="0" w:color="auto"/>
+            </w:tcBorders>
+            <w:vAlign w:val="center"/>
+          </w:tcPr>
+          <w:p>
+            <w:pPr>
+              <w:spacing w:after="0" w:line="240" w:lineRule="auto"/>
+              <w:rPr>
+                <w:rFonts w:ascii="Times New Roman" w:eastAsia="Times New Roman" w:hAnsi="Times New Roman" w:cs="Times New Roman"/>
+                <w:sz w:val="20"/>
+                <w:szCs w:val="20"/>
+              </w:rPr>
+            </w:pPr>
+            <w:r>
+              <w:rPr>
+                <w:rFonts w:ascii="Times New Roman" w:eastAsia="Times New Roman" w:hAnsi="Times New Roman" w:cs="Times New Roman"/>
+                <w:sz w:val="20"/>
+                <w:szCs w:val="20"/>
+              </w:rPr>
+              <w:t>checkInventory2</w:t>
+            </w:r>
+          </w:p>
+        </w:tc>
+        <w:tc>
+          <w:tcPr>
+            <w:tcW w:w="0" w:type="auto"/>
+            <w:tcBorders>
+              <w:top w:val="outset" w:sz="6" w:space="0" w:color="auto"/>
+              <w:left w:val="outset" w:sz="6" w:space="0" w:color="auto"/>
+              <w:bottom w:val="outset" w:sz="6" w:space="0" w:color="auto"/>
+              <w:right w:val="outset" w:sz="6" w:space="0" w:color="auto"/>
+            </w:tcBorders>
+            <w:vAlign w:val="center"/>
+          </w:tcPr>
+          <w:p>
+            <w:pPr>
+              <w:spacing w:before="100" w:beforeAutospacing="1" w:after="100" w:afterAutospacing="1" w:line="240" w:lineRule="auto"/>
+              <w:rPr>
+                <w:rFonts w:ascii="Times New Roman" w:eastAsia="Times New Roman" w:hAnsi="Times New Roman" w:cs="Times New Roman"/>
+                <w:sz w:val="20"/>
+                <w:szCs w:val="20"/>
+              </w:rPr>
+            </w:pPr>
+            <w:r>
+              <w:rPr>
+                <w:rFonts w:ascii="Times New Roman" w:eastAsia="Times New Roman" w:hAnsi="Times New Roman" w:cs="Times New Roman"/>
+                <w:sz w:val="20"/>
+                <w:szCs w:val="20"/>
+              </w:rPr>
+              <w:t>Precondition: add</w:t>
+            </w:r>
+            <w:r>
+              <w:rPr>
+                <w:rFonts w:ascii="Times New Roman" w:eastAsia="Times New Roman" w:hAnsi="Times New Roman" w:cs="Times New Roman"/>
+                <w:sz w:val="20"/>
+                <w:szCs w:val="20"/>
+              </w:rPr>
+              <w:t>Inventory</w:t>
+            </w:r>
+            <w:r>
+              <w:rPr>
+                <w:rFonts w:ascii="Times New Roman" w:eastAsia="Times New Roman" w:hAnsi="Times New Roman" w:cs="Times New Roman"/>
+                <w:sz w:val="20"/>
+                <w:szCs w:val="20"/>
+              </w:rPr>
+              <w:t>1 has run successfully</w:t>
+            </w:r>
+            <w:r>
+              <w:rPr>
+                <w:rFonts w:ascii="Times New Roman" w:eastAsia="Times New Roman" w:hAnsi="Times New Roman" w:cs="Times New Roman"/>
+                <w:sz w:val="20"/>
+                <w:szCs w:val="20"/>
+              </w:rPr>
+              <w:t> </w:t>
+            </w:r>
+            <w:r>
+              <w:rPr>
+                <w:rFonts w:ascii="Times New Roman" w:eastAsia="Times New Roman" w:hAnsi="Times New Roman" w:cs="Times New Roman"/>
+                <w:sz w:val="20"/>
+                <w:szCs w:val="20"/>
+              </w:rPr>
+              <w:br/>
+              <w:t xml:space="preserve">Enter: Menu option </w:t>
+            </w:r>
+            <w:r>
+              <w:rPr>
+                <w:rFonts w:ascii="Times New Roman" w:eastAsia="Times New Roman" w:hAnsi="Times New Roman" w:cs="Times New Roman"/>
+                <w:sz w:val="20"/>
+                <w:szCs w:val="20"/>
+              </w:rPr>
+              <w:t>5</w:t>
+            </w:r>
+            <w:r>
+              <w:rPr>
+                <w:rFonts w:ascii="Times New Roman" w:eastAsia="Times New Roman" w:hAnsi="Times New Roman" w:cs="Times New Roman"/>
+                <w:sz w:val="20"/>
+                <w:szCs w:val="20"/>
+              </w:rPr>
+              <w:t>, "</w:t>
+            </w:r>
+            <w:r>
+              <w:rPr>
+                <w:rFonts w:ascii="Times New Roman" w:eastAsia="Times New Roman" w:hAnsi="Times New Roman" w:cs="Times New Roman"/>
+                <w:sz w:val="20"/>
+                <w:szCs w:val="20"/>
+              </w:rPr>
+              <w:t>Check</w:t>
+            </w:r>
+            <w:r>
+              <w:rPr>
+                <w:rFonts w:ascii="Times New Roman" w:eastAsia="Times New Roman" w:hAnsi="Times New Roman" w:cs="Times New Roman"/>
+                <w:sz w:val="20"/>
+                <w:szCs w:val="20"/>
+              </w:rPr>
+              <w:t xml:space="preserve"> </w:t>
+            </w:r>
+            <w:r>
+              <w:rPr>
+                <w:rFonts w:ascii="Times New Roman" w:eastAsia="Times New Roman" w:hAnsi="Times New Roman" w:cs="Times New Roman"/>
+                <w:sz w:val="20"/>
+                <w:szCs w:val="20"/>
+              </w:rPr>
+              <w:t>Inventory</w:t>
+            </w:r>
+            <w:r>
+              <w:rPr>
+                <w:rFonts w:ascii="Times New Roman" w:eastAsia="Times New Roman" w:hAnsi="Times New Roman" w:cs="Times New Roman"/>
+                <w:sz w:val="20"/>
+                <w:szCs w:val="20"/>
+              </w:rPr>
+              <w:t>"</w:t>
+            </w:r>
+            <w:r>
+              <w:rPr>
+                <w:rFonts w:ascii="Times New Roman" w:eastAsia="Times New Roman" w:hAnsi="Times New Roman" w:cs="Times New Roman"/>
+                <w:sz w:val="20"/>
+                <w:szCs w:val="20"/>
+              </w:rPr>
+              <w:br/>
+              <w:t>Return to main menu.</w:t>
+            </w:r>
+            <w:r>
+              <w:rPr>
+                <w:rFonts w:ascii="Times New Roman" w:eastAsia="Times New Roman" w:hAnsi="Times New Roman" w:cs="Times New Roman"/>
+                <w:sz w:val="20"/>
+                <w:szCs w:val="20"/>
+              </w:rPr>
+              <w:t> </w:t>
+            </w:r>
+          </w:p>
+        </w:tc>
+        <w:tc>
+          <w:tcPr>
+            <w:tcW w:w="3639" w:type="dxa"/>
+            <w:tcBorders>
+              <w:top w:val="outset" w:sz="6" w:space="0" w:color="auto"/>
+              <w:left w:val="outset" w:sz="6" w:space="0" w:color="auto"/>
+              <w:bottom w:val="outset" w:sz="6" w:space="0" w:color="auto"/>
+              <w:right w:val="outset" w:sz="6" w:space="0" w:color="auto"/>
+            </w:tcBorders>
+            <w:vAlign w:val="center"/>
+          </w:tcPr>
+          <w:p>
+            <w:pPr>
+              <w:spacing w:after="0" w:line="240" w:lineRule="auto"/>
+              <w:rPr>
+                <w:rFonts w:ascii="Times New Roman" w:eastAsia="Times New Roman" w:hAnsi="Times New Roman" w:cs="Times New Roman"/>
+                <w:sz w:val="20"/>
+                <w:szCs w:val="20"/>
+              </w:rPr>
+            </w:pPr>
+            <w:proofErr w:type="spellStart"/>
+            <w:r>
+              <w:rPr>
+                <w:rFonts w:ascii="Times New Roman" w:eastAsia="Times New Roman" w:hAnsi="Times New Roman" w:cs="Times New Roman"/>
+                <w:sz w:val="20"/>
+                <w:szCs w:val="20"/>
+              </w:rPr>
+              <w:t>CoffeMaker</w:t>
+            </w:r>
+            <w:proofErr w:type="spellEnd"/>
+            <w:r>
+              <w:rPr>
+                <w:rFonts w:ascii="Times New Roman" w:eastAsia="Times New Roman" w:hAnsi="Times New Roman" w:cs="Times New Roman"/>
+                <w:sz w:val="20"/>
+                <w:szCs w:val="20"/>
+              </w:rPr>
+              <w:t xml:space="preserve"> return 20 for all things on the inventory</w:t>
+            </w:r>
+          </w:p>
+        </w:tc>
+        <w:tc>
+          <w:tcPr>
+            <w:tcW w:w="3690" w:type="dxa"/>
+            <w:tcBorders>
+              <w:top w:val="outset" w:sz="6" w:space="0" w:color="auto"/>
+              <w:left w:val="outset" w:sz="6" w:space="0" w:color="auto"/>
+              <w:bottom w:val="outset" w:sz="6" w:space="0" w:color="auto"/>
+              <w:right w:val="outset" w:sz="6" w:space="0" w:color="auto"/>
+            </w:tcBorders>
+            <w:vAlign w:val="center"/>
+          </w:tcPr>
+          <w:p>
+            <w:pPr>
+              <w:spacing w:after="0" w:line="240" w:lineRule="auto"/>
+              <w:rPr>
+                <w:rFonts w:ascii="Times New Roman" w:eastAsia="Times New Roman" w:hAnsi="Times New Roman" w:cs="Times New Roman"/>
+                <w:sz w:val="18"/>
+                <w:szCs w:val="18"/>
+              </w:rPr>
+            </w:pPr>
+            <w:proofErr w:type="spellStart"/>
+            <w:r>
+              <w:rPr>
+                <w:rFonts w:ascii="Times New Roman" w:eastAsia="Times New Roman" w:hAnsi="Times New Roman" w:cs="Times New Roman"/>
+                <w:sz w:val="18"/>
+                <w:szCs w:val="18"/>
+              </w:rPr>
+              <w:t>CoffeeMaker</w:t>
+            </w:r>
+            <w:proofErr w:type="spellEnd"/>
+            <w:r>
+              <w:rPr>
+                <w:rFonts w:ascii="Times New Roman" w:eastAsia="Times New Roman" w:hAnsi="Times New Roman" w:cs="Times New Roman"/>
+                <w:sz w:val="18"/>
+                <w:szCs w:val="18"/>
+              </w:rPr>
+              <w:t xml:space="preserve"> returned 20 for all things</w:t>
+            </w:r>
+          </w:p>
+        </w:tc>
+      </w:tr>
+      <w:tr>
+        <w:trPr>
+          <w:tblCellSpacing w:w="0" w:type="dxa"/>
+        </w:trPr>
+        <w:tc>
+          <w:tcPr>
+            <w:tcW w:w="0" w:type="auto"/>
+            <w:tcBorders>
+              <w:top w:val="outset" w:sz="6" w:space="0" w:color="auto"/>
+              <w:left w:val="outset" w:sz="6" w:space="0" w:color="auto"/>
+              <w:bottom w:val="outset" w:sz="6" w:space="0" w:color="auto"/>
+              <w:right w:val="outset" w:sz="6" w:space="0" w:color="auto"/>
+            </w:tcBorders>
+            <w:vAlign w:val="center"/>
+          </w:tcPr>
+          <w:p>
+            <w:pPr>
+              <w:spacing w:after="0" w:line="240" w:lineRule="auto"/>
+              <w:rPr>
+                <w:rFonts w:ascii="Times New Roman" w:eastAsia="Times New Roman" w:hAnsi="Times New Roman" w:cs="Times New Roman"/>
+                <w:sz w:val="20"/>
+                <w:szCs w:val="20"/>
+              </w:rPr>
+            </w:pPr>
+            <w:r>
+              <w:rPr>
+                <w:rFonts w:ascii="Times New Roman" w:eastAsia="Times New Roman" w:hAnsi="Times New Roman" w:cs="Times New Roman"/>
+                <w:sz w:val="20"/>
+                <w:szCs w:val="20"/>
+              </w:rPr>
+              <w:lastRenderedPageBreak/>
+              <w:t>makeCoffee1</w:t>
+            </w:r>
+          </w:p>
+        </w:tc>
+        <w:tc>
+          <w:tcPr>
+            <w:tcW w:w="0" w:type="auto"/>
+            <w:tcBorders>
+              <w:top w:val="outset" w:sz="6" w:space="0" w:color="auto"/>
+              <w:left w:val="outset" w:sz="6" w:space="0" w:color="auto"/>
+              <w:bottom w:val="outset" w:sz="6" w:space="0" w:color="auto"/>
+              <w:right w:val="outset" w:sz="6" w:space="0" w:color="auto"/>
+            </w:tcBorders>
+            <w:vAlign w:val="center"/>
+          </w:tcPr>
+          <w:p>
+            <w:pPr>
+              <w:spacing w:before="100" w:beforeAutospacing="1" w:after="100" w:afterAutospacing="1" w:line="240" w:lineRule="auto"/>
+              <w:rPr>
+                <w:rFonts w:ascii="Times New Roman" w:eastAsia="Times New Roman" w:hAnsi="Times New Roman" w:cs="Times New Roman"/>
+                <w:sz w:val="20"/>
+                <w:szCs w:val="20"/>
+              </w:rPr>
+            </w:pPr>
+            <w:r>
+              <w:rPr>
+                <w:rFonts w:ascii="Times New Roman" w:eastAsia="Times New Roman" w:hAnsi="Times New Roman" w:cs="Times New Roman"/>
+                <w:sz w:val="20"/>
+                <w:szCs w:val="20"/>
+              </w:rPr>
+              <w:t>Precondition: addRecipe1 has run successfully</w:t>
+            </w:r>
+            <w:r>
+              <w:rPr>
+                <w:rFonts w:ascii="Times New Roman" w:eastAsia="Times New Roman" w:hAnsi="Times New Roman" w:cs="Times New Roman"/>
+                <w:sz w:val="20"/>
+                <w:szCs w:val="20"/>
+              </w:rPr>
+              <w:t> </w:t>
+            </w:r>
+            <w:r>
+              <w:rPr>
+                <w:rFonts w:ascii="Times New Roman" w:eastAsia="Times New Roman" w:hAnsi="Times New Roman" w:cs="Times New Roman"/>
+                <w:sz w:val="20"/>
+                <w:szCs w:val="20"/>
+              </w:rPr>
+              <w:br/>
+              <w:t xml:space="preserve">Enter: Menu option </w:t>
+            </w:r>
+            <w:r>
+              <w:rPr>
+                <w:rFonts w:ascii="Times New Roman" w:eastAsia="Times New Roman" w:hAnsi="Times New Roman" w:cs="Times New Roman"/>
+                <w:sz w:val="20"/>
+                <w:szCs w:val="20"/>
+              </w:rPr>
+              <w:t>6</w:t>
+            </w:r>
+            <w:r>
+              <w:rPr>
+                <w:rFonts w:ascii="Times New Roman" w:eastAsia="Times New Roman" w:hAnsi="Times New Roman" w:cs="Times New Roman"/>
+                <w:sz w:val="20"/>
+                <w:szCs w:val="20"/>
+              </w:rPr>
+              <w:t>, "</w:t>
+            </w:r>
+            <w:r>
+              <w:rPr>
+                <w:rFonts w:ascii="Times New Roman" w:eastAsia="Times New Roman" w:hAnsi="Times New Roman" w:cs="Times New Roman"/>
+                <w:sz w:val="20"/>
+                <w:szCs w:val="20"/>
+              </w:rPr>
+              <w:t>Make Coffee</w:t>
+            </w:r>
+            <w:r>
+              <w:rPr>
+                <w:rFonts w:ascii="Times New Roman" w:eastAsia="Times New Roman" w:hAnsi="Times New Roman" w:cs="Times New Roman"/>
+                <w:sz w:val="20"/>
+                <w:szCs w:val="20"/>
+              </w:rPr>
+              <w:t>"</w:t>
+            </w:r>
+            <w:r>
+              <w:rPr>
+                <w:rFonts w:ascii="Times New Roman" w:eastAsia="Times New Roman" w:hAnsi="Times New Roman" w:cs="Times New Roman"/>
+                <w:sz w:val="20"/>
+                <w:szCs w:val="20"/>
+              </w:rPr>
+              <w:br/>
+              <w:t>Select: Coffee</w:t>
+            </w:r>
+            <w:r>
+              <w:rPr>
+                <w:rFonts w:ascii="Times New Roman" w:eastAsia="Times New Roman" w:hAnsi="Times New Roman" w:cs="Times New Roman"/>
+                <w:sz w:val="20"/>
+                <w:szCs w:val="20"/>
+              </w:rPr>
+              <w:t> </w:t>
+            </w:r>
+            <w:r>
+              <w:rPr>
+                <w:rFonts w:ascii="Times New Roman" w:eastAsia="Times New Roman" w:hAnsi="Times New Roman" w:cs="Times New Roman"/>
+                <w:sz w:val="20"/>
+                <w:szCs w:val="20"/>
+              </w:rPr>
+              <w:br/>
+            </w:r>
+            <w:r>
+              <w:rPr>
+                <w:rFonts w:ascii="Times New Roman" w:eastAsia="Times New Roman" w:hAnsi="Times New Roman" w:cs="Times New Roman"/>
+                <w:sz w:val="20"/>
+                <w:szCs w:val="20"/>
+              </w:rPr>
+              <w:t xml:space="preserve">Amount to </w:t>
+            </w:r>
+            <w:r>
+              <w:rPr>
+                <w:rFonts w:ascii="Times New Roman" w:eastAsia="Times New Roman" w:hAnsi="Times New Roman" w:cs="Times New Roman"/>
+                <w:sz w:val="20"/>
+                <w:szCs w:val="20"/>
+              </w:rPr>
+              <w:t>P</w:t>
+            </w:r>
+            <w:r>
+              <w:rPr>
+                <w:rFonts w:ascii="Times New Roman" w:eastAsia="Times New Roman" w:hAnsi="Times New Roman" w:cs="Times New Roman"/>
+                <w:sz w:val="20"/>
+                <w:szCs w:val="20"/>
+              </w:rPr>
+              <w:t>ay: 10</w:t>
+            </w:r>
+            <w:r>
+              <w:rPr>
+                <w:rFonts w:ascii="Times New Roman" w:eastAsia="Times New Roman" w:hAnsi="Times New Roman" w:cs="Times New Roman"/>
+                <w:sz w:val="20"/>
+                <w:szCs w:val="20"/>
+              </w:rPr>
+              <w:br/>
+              <w:t>Return to main menu.</w:t>
+            </w:r>
+            <w:r>
+              <w:rPr>
+                <w:rFonts w:ascii="Times New Roman" w:eastAsia="Times New Roman" w:hAnsi="Times New Roman" w:cs="Times New Roman"/>
+                <w:sz w:val="20"/>
+                <w:szCs w:val="20"/>
+              </w:rPr>
+              <w:t> </w:t>
+            </w:r>
+          </w:p>
+        </w:tc>
+        <w:tc>
+          <w:tcPr>
+            <w:tcW w:w="3639" w:type="dxa"/>
+            <w:tcBorders>
+              <w:top w:val="outset" w:sz="6" w:space="0" w:color="auto"/>
+              <w:left w:val="outset" w:sz="6" w:space="0" w:color="auto"/>
+              <w:bottom w:val="outset" w:sz="6" w:space="0" w:color="auto"/>
+              <w:right w:val="outset" w:sz="6" w:space="0" w:color="auto"/>
+            </w:tcBorders>
+            <w:vAlign w:val="center"/>
+          </w:tcPr>
+          <w:p>
+            <w:pPr>
+              <w:spacing w:after="0" w:line="240" w:lineRule="auto"/>
+              <w:rPr>
+                <w:rFonts w:ascii="Times New Roman" w:eastAsia="Times New Roman" w:hAnsi="Times New Roman" w:cs="Times New Roman"/>
+                <w:sz w:val="20"/>
+                <w:szCs w:val="20"/>
+              </w:rPr>
+            </w:pPr>
+            <w:r>
+              <w:rPr>
+                <w:rFonts w:ascii="Times New Roman" w:eastAsia="Times New Roman" w:hAnsi="Times New Roman" w:cs="Times New Roman"/>
+                <w:sz w:val="20"/>
+                <w:szCs w:val="20"/>
+              </w:rPr>
+              <w:t>Your change is: 0</w:t>
+            </w:r>
+          </w:p>
+          <w:p>
+            <w:pPr>
+              <w:spacing w:after="0" w:line="240" w:lineRule="auto"/>
+              <w:rPr>
+                <w:rFonts w:ascii="Times New Roman" w:eastAsia="Times New Roman" w:hAnsi="Times New Roman" w:cs="Times New Roman"/>
+                <w:sz w:val="20"/>
+                <w:szCs w:val="20"/>
+              </w:rPr>
+            </w:pPr>
+            <w:r>
+              <w:rPr>
+                <w:rFonts w:ascii="Times New Roman" w:eastAsia="Times New Roman" w:hAnsi="Times New Roman" w:cs="Times New Roman"/>
+                <w:sz w:val="20"/>
+                <w:szCs w:val="20"/>
+              </w:rPr>
+              <w:t>(Based on the fact the price of that coffee was 10)</w:t>
+            </w:r>
+          </w:p>
+        </w:tc>
+        <w:tc>
+          <w:tcPr>
+            <w:tcW w:w="3690" w:type="dxa"/>
+            <w:tcBorders>
+              <w:top w:val="outset" w:sz="6" w:space="0" w:color="auto"/>
+              <w:left w:val="outset" w:sz="6" w:space="0" w:color="auto"/>
+              <w:bottom w:val="outset" w:sz="6" w:space="0" w:color="auto"/>
+              <w:right w:val="outset" w:sz="6" w:space="0" w:color="auto"/>
+            </w:tcBorders>
+            <w:vAlign w:val="center"/>
+          </w:tcPr>
+          <w:p>
+            <w:pPr>
+              <w:spacing w:after="0" w:line="240" w:lineRule="auto"/>
+              <w:rPr>
+                <w:rFonts w:ascii="Times New Roman" w:eastAsia="Times New Roman" w:hAnsi="Times New Roman" w:cs="Times New Roman"/>
+                <w:sz w:val="18"/>
+                <w:szCs w:val="18"/>
+              </w:rPr>
+            </w:pPr>
+            <w:r>
+              <w:rPr>
+                <w:rFonts w:ascii="Times New Roman" w:eastAsia="Times New Roman" w:hAnsi="Times New Roman" w:cs="Times New Roman"/>
+                <w:sz w:val="18"/>
+                <w:szCs w:val="18"/>
+              </w:rPr>
+              <w:t xml:space="preserve">`Your change </w:t>
+            </w:r>
+            <w:proofErr w:type="gramStart"/>
+            <w:r>
+              <w:rPr>
+                <w:rFonts w:ascii="Times New Roman" w:eastAsia="Times New Roman" w:hAnsi="Times New Roman" w:cs="Times New Roman"/>
+                <w:sz w:val="18"/>
+                <w:szCs w:val="18"/>
+              </w:rPr>
+              <w:t>is :</w:t>
+            </w:r>
+            <w:proofErr w:type="gramEnd"/>
+            <w:r>
+              <w:rPr>
+                <w:rFonts w:ascii="Times New Roman" w:eastAsia="Times New Roman" w:hAnsi="Times New Roman" w:cs="Times New Roman"/>
+                <w:sz w:val="18"/>
+                <w:szCs w:val="18"/>
+              </w:rPr>
+              <w:t xml:space="preserve"> 0</w:t>
+            </w:r>
+          </w:p>
+          <w:p>
+            <w:pPr>
+              <w:spacing w:after="0" w:line="240" w:lineRule="auto"/>
+              <w:rPr>
+                <w:rFonts w:ascii="Times New Roman" w:eastAsia="Times New Roman" w:hAnsi="Times New Roman" w:cs="Times New Roman"/>
+                <w:sz w:val="18"/>
+                <w:szCs w:val="18"/>
+              </w:rPr>
+            </w:pPr>
+            <w:r>
+              <w:rPr>
+                <w:rFonts w:ascii="Times New Roman" w:eastAsia="Times New Roman" w:hAnsi="Times New Roman" w:cs="Times New Roman"/>
+                <w:sz w:val="18"/>
+                <w:szCs w:val="18"/>
+              </w:rPr>
+              <w:t>(returned correctly)</w:t>
+            </w:r>
+          </w:p>
+        </w:tc>
+      </w:tr>
+      <w:tr>
+        <w:trPr>
+          <w:tblCellSpacing w:w="0" w:type="dxa"/>
+        </w:trPr>
+        <w:tc>
+          <w:tcPr>
+            <w:tcW w:w="0" w:type="auto"/>
+            <w:tcBorders>
+              <w:top w:val="outset" w:sz="6" w:space="0" w:color="auto"/>
+              <w:left w:val="outset" w:sz="6" w:space="0" w:color="auto"/>
+              <w:bottom w:val="outset" w:sz="6" w:space="0" w:color="auto"/>
+              <w:right w:val="outset" w:sz="6" w:space="0" w:color="auto"/>
+            </w:tcBorders>
+            <w:vAlign w:val="center"/>
+          </w:tcPr>
+          <w:p>
+            <w:pPr>
+              <w:spacing w:after="0" w:line="240" w:lineRule="auto"/>
+              <w:rPr>
+                <w:rFonts w:ascii="Times New Roman" w:eastAsia="Times New Roman" w:hAnsi="Times New Roman" w:cs="Times New Roman"/>
+                <w:sz w:val="20"/>
+                <w:szCs w:val="20"/>
+              </w:rPr>
+            </w:pPr>
+            <w:r>
+              <w:rPr>
+                <w:rFonts w:ascii="Times New Roman" w:eastAsia="Times New Roman" w:hAnsi="Times New Roman" w:cs="Times New Roman"/>
+                <w:sz w:val="20"/>
+                <w:szCs w:val="20"/>
+              </w:rPr>
+              <w:t>checkInventory3</w:t>
+            </w:r>
+          </w:p>
+        </w:tc>
+        <w:tc>
+          <w:tcPr>
+            <w:tcW w:w="0" w:type="auto"/>
+            <w:tcBorders>
+              <w:top w:val="outset" w:sz="6" w:space="0" w:color="auto"/>
+              <w:left w:val="outset" w:sz="6" w:space="0" w:color="auto"/>
+              <w:bottom w:val="outset" w:sz="6" w:space="0" w:color="auto"/>
+              <w:right w:val="outset" w:sz="6" w:space="0" w:color="auto"/>
+            </w:tcBorders>
+            <w:vAlign w:val="center"/>
+          </w:tcPr>
+          <w:p>
+            <w:pPr>
+              <w:spacing w:before="100" w:beforeAutospacing="1" w:after="100" w:afterAutospacing="1" w:line="240" w:lineRule="auto"/>
+              <w:rPr>
+                <w:rFonts w:ascii="Times New Roman" w:eastAsia="Times New Roman" w:hAnsi="Times New Roman" w:cs="Times New Roman"/>
+                <w:sz w:val="20"/>
+                <w:szCs w:val="20"/>
+              </w:rPr>
+            </w:pPr>
+            <w:r>
+              <w:rPr>
+                <w:rFonts w:ascii="Times New Roman" w:eastAsia="Times New Roman" w:hAnsi="Times New Roman" w:cs="Times New Roman"/>
+                <w:sz w:val="20"/>
+                <w:szCs w:val="20"/>
+              </w:rPr>
+              <w:t xml:space="preserve">Precondition: </w:t>
+            </w:r>
+            <w:proofErr w:type="spellStart"/>
+            <w:r>
+              <w:rPr>
+                <w:rFonts w:ascii="Times New Roman" w:eastAsia="Times New Roman" w:hAnsi="Times New Roman" w:cs="Times New Roman"/>
+                <w:sz w:val="20"/>
+                <w:szCs w:val="20"/>
+              </w:rPr>
+              <w:t>makeCoffee</w:t>
+            </w:r>
+            <w:proofErr w:type="spellEnd"/>
+            <w:r>
+              <w:rPr>
+                <w:rFonts w:ascii="Times New Roman" w:eastAsia="Times New Roman" w:hAnsi="Times New Roman" w:cs="Times New Roman"/>
+                <w:sz w:val="20"/>
+                <w:szCs w:val="20"/>
+              </w:rPr>
+              <w:t xml:space="preserve"> has run successfully</w:t>
+            </w:r>
+            <w:r>
+              <w:rPr>
+                <w:rFonts w:ascii="Times New Roman" w:eastAsia="Times New Roman" w:hAnsi="Times New Roman" w:cs="Times New Roman"/>
+                <w:sz w:val="20"/>
+                <w:szCs w:val="20"/>
+              </w:rPr>
+              <w:t> </w:t>
+            </w:r>
+            <w:r>
+              <w:rPr>
+                <w:rFonts w:ascii="Times New Roman" w:eastAsia="Times New Roman" w:hAnsi="Times New Roman" w:cs="Times New Roman"/>
+                <w:sz w:val="20"/>
+                <w:szCs w:val="20"/>
+              </w:rPr>
+              <w:br/>
+              <w:t xml:space="preserve">Enter: Menu option </w:t>
+            </w:r>
+            <w:r>
+              <w:rPr>
+                <w:rFonts w:ascii="Times New Roman" w:eastAsia="Times New Roman" w:hAnsi="Times New Roman" w:cs="Times New Roman"/>
+                <w:sz w:val="20"/>
+                <w:szCs w:val="20"/>
+              </w:rPr>
+              <w:t>5</w:t>
+            </w:r>
+            <w:r>
+              <w:rPr>
+                <w:rFonts w:ascii="Times New Roman" w:eastAsia="Times New Roman" w:hAnsi="Times New Roman" w:cs="Times New Roman"/>
+                <w:sz w:val="20"/>
+                <w:szCs w:val="20"/>
+              </w:rPr>
+              <w:t>, "</w:t>
+            </w:r>
+            <w:r>
+              <w:rPr>
+                <w:rFonts w:ascii="Times New Roman" w:eastAsia="Times New Roman" w:hAnsi="Times New Roman" w:cs="Times New Roman"/>
+                <w:sz w:val="20"/>
+                <w:szCs w:val="20"/>
+              </w:rPr>
+              <w:t>Check</w:t>
+            </w:r>
+            <w:r>
+              <w:rPr>
+                <w:rFonts w:ascii="Times New Roman" w:eastAsia="Times New Roman" w:hAnsi="Times New Roman" w:cs="Times New Roman"/>
+                <w:sz w:val="20"/>
+                <w:szCs w:val="20"/>
+              </w:rPr>
+              <w:t xml:space="preserve"> </w:t>
+            </w:r>
+            <w:r>
+              <w:rPr>
+                <w:rFonts w:ascii="Times New Roman" w:eastAsia="Times New Roman" w:hAnsi="Times New Roman" w:cs="Times New Roman"/>
+                <w:sz w:val="20"/>
+                <w:szCs w:val="20"/>
+              </w:rPr>
+              <w:t>Inventory</w:t>
+            </w:r>
+            <w:r>
+              <w:rPr>
+                <w:rFonts w:ascii="Times New Roman" w:eastAsia="Times New Roman" w:hAnsi="Times New Roman" w:cs="Times New Roman"/>
+                <w:sz w:val="20"/>
+                <w:szCs w:val="20"/>
+              </w:rPr>
+              <w:t>"</w:t>
+            </w:r>
+            <w:r>
+              <w:rPr>
+                <w:rFonts w:ascii="Times New Roman" w:eastAsia="Times New Roman" w:hAnsi="Times New Roman" w:cs="Times New Roman"/>
+                <w:sz w:val="20"/>
+                <w:szCs w:val="20"/>
+              </w:rPr>
+              <w:br/>
+              <w:t>Return to main menu.</w:t>
+            </w:r>
+            <w:r>
+              <w:rPr>
+                <w:rFonts w:ascii="Times New Roman" w:eastAsia="Times New Roman" w:hAnsi="Times New Roman" w:cs="Times New Roman"/>
+                <w:sz w:val="20"/>
+                <w:szCs w:val="20"/>
+              </w:rPr>
+              <w:t> </w:t>
+            </w:r>
+          </w:p>
+        </w:tc>
+        <w:tc>
+          <w:tcPr>
+            <w:tcW w:w="3639" w:type="dxa"/>
+            <w:tcBorders>
+              <w:top w:val="outset" w:sz="6" w:space="0" w:color="auto"/>
+              <w:left w:val="outset" w:sz="6" w:space="0" w:color="auto"/>
+              <w:bottom w:val="outset" w:sz="6" w:space="0" w:color="auto"/>
+              <w:right w:val="outset" w:sz="6" w:space="0" w:color="auto"/>
+            </w:tcBorders>
+            <w:vAlign w:val="center"/>
+          </w:tcPr>
+          <w:p>
+            <w:pPr>
+              <w:spacing w:after="0" w:line="240" w:lineRule="auto"/>
+              <w:rPr>
+                <w:rFonts w:ascii="Times New Roman" w:eastAsia="Times New Roman" w:hAnsi="Times New Roman" w:cs="Times New Roman"/>
+                <w:sz w:val="20"/>
+                <w:szCs w:val="20"/>
+              </w:rPr>
+            </w:pPr>
+            <w:r>
+              <w:rPr>
+                <w:rFonts w:ascii="Times New Roman" w:eastAsia="Times New Roman" w:hAnsi="Times New Roman" w:cs="Times New Roman"/>
+                <w:sz w:val="20"/>
+                <w:szCs w:val="20"/>
+              </w:rPr>
+              <w:t>Returns;</w:t>
+            </w:r>
+            <w:r>
+              <w:rPr>
+                <w:rFonts w:ascii="Times New Roman" w:eastAsia="Times New Roman" w:hAnsi="Times New Roman" w:cs="Times New Roman"/>
+                <w:sz w:val="20"/>
+                <w:szCs w:val="20"/>
+              </w:rPr>
+              <w:br/>
+              <w:t>Coffee: 12</w:t>
+            </w:r>
+          </w:p>
+          <w:p>
+            <w:pPr>
+              <w:spacing w:after="0" w:line="240" w:lineRule="auto"/>
+              <w:rPr>
+                <w:rFonts w:ascii="Times New Roman" w:eastAsia="Times New Roman" w:hAnsi="Times New Roman" w:cs="Times New Roman"/>
+                <w:sz w:val="20"/>
+                <w:szCs w:val="20"/>
+              </w:rPr>
+            </w:pPr>
+            <w:r>
+              <w:rPr>
+                <w:rFonts w:ascii="Times New Roman" w:eastAsia="Times New Roman" w:hAnsi="Times New Roman" w:cs="Times New Roman"/>
+                <w:sz w:val="20"/>
+                <w:szCs w:val="20"/>
+              </w:rPr>
+              <w:t>Milk: 13</w:t>
+            </w:r>
+            <w:r>
+              <w:rPr>
+                <w:rFonts w:ascii="Times New Roman" w:eastAsia="Times New Roman" w:hAnsi="Times New Roman" w:cs="Times New Roman"/>
+                <w:sz w:val="20"/>
+                <w:szCs w:val="20"/>
+              </w:rPr>
+              <w:br/>
+              <w:t>sugar: 14</w:t>
+            </w:r>
+            <w:r>
+              <w:rPr>
+                <w:rFonts w:ascii="Times New Roman" w:eastAsia="Times New Roman" w:hAnsi="Times New Roman" w:cs="Times New Roman"/>
+                <w:sz w:val="20"/>
+                <w:szCs w:val="20"/>
+              </w:rPr>
+              <w:br/>
+              <w:t>Chocolate: 15</w:t>
+            </w:r>
+          </w:p>
+        </w:tc>
+        <w:tc>
+          <w:tcPr>
+            <w:tcW w:w="3690" w:type="dxa"/>
+            <w:tcBorders>
+              <w:top w:val="outset" w:sz="6" w:space="0" w:color="auto"/>
+              <w:left w:val="outset" w:sz="6" w:space="0" w:color="auto"/>
+              <w:bottom w:val="outset" w:sz="6" w:space="0" w:color="auto"/>
+              <w:right w:val="outset" w:sz="6" w:space="0" w:color="auto"/>
+            </w:tcBorders>
+            <w:vAlign w:val="center"/>
+          </w:tcPr>
+          <w:p>
+            <w:pPr>
+              <w:spacing w:after="0" w:line="240" w:lineRule="auto"/>
+              <w:rPr>
+                <w:rFonts w:ascii="Times New Roman" w:eastAsia="Times New Roman" w:hAnsi="Times New Roman" w:cs="Times New Roman"/>
+                <w:sz w:val="20"/>
+                <w:szCs w:val="20"/>
+              </w:rPr>
+            </w:pPr>
+            <w:r>
+              <w:rPr>
+                <w:rFonts w:ascii="Times New Roman" w:eastAsia="Times New Roman" w:hAnsi="Times New Roman" w:cs="Times New Roman"/>
+                <w:sz w:val="20"/>
+                <w:szCs w:val="20"/>
+              </w:rPr>
+              <w:t>Had to edit part of the make coffee method, since it was adding the coffe</w:t>
+            </w:r>
             <w:bookmarkStart w:id="0" w:name="_GoBack"/>
             <w:bookmarkEnd w:id="0"/>
+            <w:r>
+              <w:rPr>
+                <w:rFonts w:ascii="Times New Roman" w:eastAsia="Times New Roman" w:hAnsi="Times New Roman" w:cs="Times New Roman"/>
+                <w:sz w:val="20"/>
+                <w:szCs w:val="20"/>
+              </w:rPr>
+              <w:t>e to the inventory, instead of subtracting it. Afterwards.</w:t>
+            </w:r>
+          </w:p>
+          <w:p>
+            <w:pPr>
+              <w:spacing w:after="0" w:line="240" w:lineRule="auto"/>
+              <w:rPr>
+                <w:rFonts w:ascii="Times New Roman" w:eastAsia="Times New Roman" w:hAnsi="Times New Roman" w:cs="Times New Roman"/>
+                <w:sz w:val="20"/>
+                <w:szCs w:val="20"/>
+              </w:rPr>
+            </w:pPr>
+            <w:r>
+              <w:rPr>
+                <w:rFonts w:ascii="Times New Roman" w:eastAsia="Times New Roman" w:hAnsi="Times New Roman" w:cs="Times New Roman"/>
+                <w:sz w:val="20"/>
+                <w:szCs w:val="20"/>
+              </w:rPr>
+              <w:t>Return</w:t>
+            </w:r>
+            <w:r>
+              <w:rPr>
+                <w:rFonts w:ascii="Times New Roman" w:eastAsia="Times New Roman" w:hAnsi="Times New Roman" w:cs="Times New Roman"/>
+                <w:sz w:val="20"/>
+                <w:szCs w:val="20"/>
+              </w:rPr>
+              <w:t>ed successfully</w:t>
+            </w:r>
+            <w:r>
+              <w:rPr>
+                <w:rFonts w:ascii="Times New Roman" w:eastAsia="Times New Roman" w:hAnsi="Times New Roman" w:cs="Times New Roman"/>
+                <w:sz w:val="20"/>
+                <w:szCs w:val="20"/>
+              </w:rPr>
+              <w:t>;</w:t>
+            </w:r>
+            <w:r>
+              <w:rPr>
+                <w:rFonts w:ascii="Times New Roman" w:eastAsia="Times New Roman" w:hAnsi="Times New Roman" w:cs="Times New Roman"/>
+                <w:sz w:val="20"/>
+                <w:szCs w:val="20"/>
+              </w:rPr>
+              <w:br/>
+              <w:t>Coffee: 12</w:t>
+            </w:r>
+          </w:p>
+          <w:p>
+            <w:pPr>
+              <w:spacing w:after="0" w:line="240" w:lineRule="auto"/>
+              <w:rPr>
+                <w:rFonts w:ascii="Times New Roman" w:eastAsia="Times New Roman" w:hAnsi="Times New Roman" w:cs="Times New Roman"/>
+                <w:sz w:val="18"/>
+                <w:szCs w:val="18"/>
+              </w:rPr>
+            </w:pPr>
+            <w:r>
+              <w:rPr>
+                <w:rFonts w:ascii="Times New Roman" w:eastAsia="Times New Roman" w:hAnsi="Times New Roman" w:cs="Times New Roman"/>
+                <w:sz w:val="20"/>
+                <w:szCs w:val="20"/>
+              </w:rPr>
+              <w:t>Milk: 13</w:t>
+            </w:r>
+            <w:r>
+              <w:rPr>
+                <w:rFonts w:ascii="Times New Roman" w:eastAsia="Times New Roman" w:hAnsi="Times New Roman" w:cs="Times New Roman"/>
+                <w:sz w:val="20"/>
+                <w:szCs w:val="20"/>
+              </w:rPr>
+              <w:br/>
+              <w:t>sugar: 14</w:t>
+            </w:r>
+            <w:r>
+              <w:rPr>
+                <w:rFonts w:ascii="Times New Roman" w:eastAsia="Times New Roman" w:hAnsi="Times New Roman" w:cs="Times New Roman"/>
+                <w:sz w:val="20"/>
+                <w:szCs w:val="20"/>
+              </w:rPr>
+              <w:br/>
+              <w:t>Chocolate: 15</w:t>
+            </w:r>
           </w:p>
         </w:tc>
       </w:tr>
@@ -1059,7 +2582,7 @@
     <w:lsdException w:name="Table Web 2" w:semiHidden="1" w:unhideWhenUsed="1"/>
     <w:lsdException w:name="Table Web 3" w:semiHidden="1" w:unhideWhenUsed="1"/>
     <w:lsdException w:name="Balloon Text" w:semiHidden="1" w:unhideWhenUsed="1"/>
-    <w:lsdException w:name="Table Grid" w:semiHidden="1" w:uiPriority="59" w:unhideWhenUsed="1"/>
+    <w:lsdException w:name="Table Grid" w:uiPriority="59"/>
     <w:lsdException w:name="Table Theme" w:semiHidden="1" w:unhideWhenUsed="1"/>
     <w:lsdException w:name="Placeholder Text" w:semiHidden="1"/>
     <w:lsdException w:name="No Spacing" w:uiPriority="1" w:qFormat="1"/>
@@ -1687,4 +3210,16 @@
   <a:objectDefaults/>
   <a:extraClrSchemeLst/>
 </a:theme>
+</file>
+
+<file path=customXml/item1.xml><?xml version="1.0" encoding="utf-8"?>
+<b:Sources xmlns:b="http://schemas.openxmlformats.org/officeDocument/2006/bibliography" xmlns="http://schemas.openxmlformats.org/officeDocument/2006/bibliography" SelectedStyle="\APASixthEditionOfficeOnline.xsl" StyleName="APA" Version="6"/>
+</file>
+
+<file path=customXml/itemProps1.xml><?xml version="1.0" encoding="utf-8"?>
+<ds:datastoreItem xmlns:ds="http://schemas.openxmlformats.org/officeDocument/2006/customXml" ds:itemID="{36B505EB-5FDB-4E1D-B73A-5880B5306551}">
+  <ds:schemaRefs>
+    <ds:schemaRef ds:uri="http://schemas.openxmlformats.org/officeDocument/2006/bibliography"/>
+  </ds:schemaRefs>
+</ds:datastoreItem>
 </file>
</xml_diff>